<commit_message>
nuovo report con la sola ov
</commit_message>
<xml_diff>
--- a/storage/app/docs-generator/templates/corrosion_map.docx
+++ b/storage/app/docs-generator/templates/corrosion_map.docx
@@ -28,7 +28,7 @@
           <w:szCs w:val="42"/>
         </w:rPr>
       </w:pPr>
-      <w:bookmarkStart w:colFirst="0" w:colLast="0" w:name="_u263711rdijw" w:id="0"/>
+      <w:bookmarkStart w:colFirst="0" w:colLast="0" w:name="_heading=h.gjdgxs" w:id="0"/>
       <w:bookmarkEnd w:id="0"/>
       <w:r>
         <w:rPr>
@@ -42,54 +42,139 @@
               <wp:anchor allowOverlap="1" behindDoc="0" distB="0" distT="0" distL="0" distR="0" hidden="0" layoutInCell="1" locked="0" relativeHeight="0" simplePos="0">
                 <wp:simplePos x="0" y="0"/>
                 <wp:positionH relativeFrom="column">
-                  <wp:posOffset>2784788</wp:posOffset>
+                  <wp:posOffset>2781300</wp:posOffset>
                 </wp:positionH>
                 <wp:positionV relativeFrom="paragraph">
-                  <wp:posOffset>66675</wp:posOffset>
+                  <wp:posOffset>63500</wp:posOffset>
                 </wp:positionV>
                 <wp:extent cx="1059756" cy="908363"/>
                 <wp:effectExtent b="0" l="0" r="0" t="0"/>
                 <wp:wrapTopAndBottom distB="0" distT="0"/>
-                <wp:docPr id="1" name=""/>
+                <wp:docPr id="6" name=""/>
                 <a:graphic>
                   <a:graphicData uri="http://schemas.microsoft.com/office/word/2010/wordprocessingGroup">
                     <wpg:wgp>
                       <wpg:cNvGrpSpPr/>
                       <wpg:grpSpPr>
                         <a:xfrm>
-                          <a:off x="152400" y="152400"/>
+                          <a:off x="4816122" y="3325819"/>
                           <a:ext cx="1059756" cy="908363"/>
-                          <a:chOff x="152400" y="152400"/>
-                          <a:chExt cx="2819400" cy="2419350"/>
+                          <a:chOff x="4816122" y="3325819"/>
+                          <a:chExt cx="1059756" cy="908363"/>
                         </a:xfrm>
                       </wpg:grpSpPr>
-                      <pic:pic>
-                        <pic:nvPicPr>
-                          <pic:cNvPr descr="logo-23.png" id="2" name="Shape 2"/>
-                          <pic:cNvPicPr preferRelativeResize="0"/>
-                        </pic:nvPicPr>
-                        <pic:blipFill>
-                          <a:blip r:embed="rId6">
-                            <a:alphaModFix/>
-                          </a:blip>
-                          <a:stretch>
-                            <a:fillRect/>
-                          </a:stretch>
-                        </pic:blipFill>
-                        <pic:spPr>
+                      <wpg:grpSp>
+                        <wpg:cNvGrpSpPr/>
+                        <wpg:grpSpPr>
                           <a:xfrm>
-                            <a:off x="152400" y="152400"/>
-                            <a:ext cx="2819400" cy="2419350"/>
+                            <a:off x="4816122" y="3325819"/>
+                            <a:ext cx="1059756" cy="908363"/>
+                            <a:chOff x="4816122" y="3325819"/>
+                            <a:chExt cx="1059756" cy="908363"/>
                           </a:xfrm>
-                          <a:prstGeom prst="rect">
-                            <a:avLst/>
-                          </a:prstGeom>
-                          <a:noFill/>
-                          <a:ln>
+                        </wpg:grpSpPr>
+                        <wps:wsp>
+                          <wps:cNvSpPr/>
+                          <wps:cNvPr id="3" name="Shape 3"/>
+                          <wps:spPr>
+                            <a:xfrm>
+                              <a:off x="4816122" y="3325819"/>
+                              <a:ext cx="1059750" cy="908350"/>
+                            </a:xfrm>
+                            <a:prstGeom prst="rect">
+                              <a:avLst/>
+                            </a:prstGeom>
                             <a:noFill/>
-                          </a:ln>
-                        </pic:spPr>
-                      </pic:pic>
+                            <a:ln>
+                              <a:noFill/>
+                            </a:ln>
+                          </wps:spPr>
+                          <wps:txbx>
+                            <w:txbxContent>
+                              <w:p>
+                                <w:pPr>
+                                  <w:spacing w:after="0" w:before="0" w:line="240"/>
+                                  <w:ind w:left="0" w:right="0" w:firstLine="0"/>
+                                  <w:jc w:val="left"/>
+                                  <w:textDirection w:val="btLr"/>
+                                </w:pPr>
+                              </w:p>
+                            </w:txbxContent>
+                          </wps:txbx>
+                          <wps:bodyPr anchorCtr="0" anchor="ctr" bIns="91425" lIns="91425" spcFirstLastPara="1" rIns="91425" wrap="square" tIns="91425">
+                            <a:noAutofit/>
+                          </wps:bodyPr>
+                        </wps:wsp>
+                        <wpg:grpSp>
+                          <wpg:cNvGrpSpPr/>
+                          <wpg:grpSpPr>
+                            <a:xfrm>
+                              <a:off x="4816122" y="3325819"/>
+                              <a:ext cx="1059756" cy="908363"/>
+                              <a:chOff x="152400" y="152400"/>
+                              <a:chExt cx="2819400" cy="2419350"/>
+                            </a:xfrm>
+                          </wpg:grpSpPr>
+                          <wps:wsp>
+                            <wps:cNvSpPr/>
+                            <wps:cNvPr id="5" name="Shape 5"/>
+                            <wps:spPr>
+                              <a:xfrm>
+                                <a:off x="152400" y="152400"/>
+                                <a:ext cx="2819400" cy="2419350"/>
+                              </a:xfrm>
+                              <a:prstGeom prst="rect">
+                                <a:avLst/>
+                              </a:prstGeom>
+                              <a:noFill/>
+                              <a:ln>
+                                <a:noFill/>
+                              </a:ln>
+                            </wps:spPr>
+                            <wps:txbx>
+                              <w:txbxContent>
+                                <w:p>
+                                  <w:pPr>
+                                    <w:spacing w:after="0" w:before="0" w:line="240"/>
+                                    <w:ind w:left="0" w:right="0" w:firstLine="0"/>
+                                    <w:jc w:val="left"/>
+                                    <w:textDirection w:val="btLr"/>
+                                  </w:pPr>
+                                </w:p>
+                              </w:txbxContent>
+                            </wps:txbx>
+                            <wps:bodyPr anchorCtr="0" anchor="ctr" bIns="91425" lIns="91425" spcFirstLastPara="1" rIns="91425" wrap="square" tIns="91425">
+                              <a:noAutofit/>
+                            </wps:bodyPr>
+                          </wps:wsp>
+                          <pic:pic>
+                            <pic:nvPicPr>
+                              <pic:cNvPr descr="logo-23.png" id="6" name="Shape 6"/>
+                              <pic:cNvPicPr preferRelativeResize="0"/>
+                            </pic:nvPicPr>
+                            <pic:blipFill rotWithShape="1">
+                              <a:blip r:embed="rId7">
+                                <a:alphaModFix/>
+                              </a:blip>
+                              <a:srcRect b="0" l="0" r="0" t="0"/>
+                              <a:stretch/>
+                            </pic:blipFill>
+                            <pic:spPr>
+                              <a:xfrm>
+                                <a:off x="152400" y="152400"/>
+                                <a:ext cx="2819400" cy="2419350"/>
+                              </a:xfrm>
+                              <a:prstGeom prst="rect">
+                                <a:avLst/>
+                              </a:prstGeom>
+                              <a:noFill/>
+                              <a:ln>
+                                <a:noFill/>
+                              </a:ln>
+                            </pic:spPr>
+                          </pic:pic>
+                        </wpg:grpSp>
+                      </wpg:grpSp>
                     </wpg:wgp>
                   </a:graphicData>
                 </a:graphic>
@@ -101,15 +186,15 @@
               <wp:anchor allowOverlap="1" behindDoc="0" distB="0" distT="0" distL="0" distR="0" hidden="0" layoutInCell="1" locked="0" relativeHeight="0" simplePos="0">
                 <wp:simplePos x="0" y="0"/>
                 <wp:positionH relativeFrom="column">
-                  <wp:posOffset>2784788</wp:posOffset>
+                  <wp:posOffset>2781300</wp:posOffset>
                 </wp:positionH>
                 <wp:positionV relativeFrom="paragraph">
-                  <wp:posOffset>66675</wp:posOffset>
+                  <wp:posOffset>63500</wp:posOffset>
                 </wp:positionV>
                 <wp:extent cx="1059756" cy="908363"/>
                 <wp:effectExtent b="0" l="0" r="0" t="0"/>
                 <wp:wrapTopAndBottom distB="0" distT="0"/>
-                <wp:docPr id="1" name="image1.png"/>
+                <wp:docPr id="6" name="image1.png"/>
                 <a:graphic>
                   <a:graphicData uri="http://schemas.openxmlformats.org/drawingml/2006/picture">
                     <pic:pic>
@@ -118,7 +203,7 @@
                         <pic:cNvPicPr preferRelativeResize="0"/>
                       </pic:nvPicPr>
                       <pic:blipFill>
-                        <a:blip r:embed="rId7"/>
+                        <a:blip r:embed="rId8"/>
                         <a:srcRect/>
                         <a:stretch>
                           <a:fillRect/>
@@ -155,7 +240,7 @@
           <w:szCs w:val="42"/>
         </w:rPr>
       </w:pPr>
-      <w:bookmarkStart w:colFirst="0" w:colLast="0" w:name="_uf1d9345qkst" w:id="1"/>
+      <w:bookmarkStart w:colFirst="0" w:colLast="0" w:name="_heading=h.30j0zll" w:id="1"/>
       <w:bookmarkEnd w:id="1"/>
       <w:r>
         <w:rPr>
@@ -177,7 +262,7 @@
           <w:szCs w:val="42"/>
         </w:rPr>
       </w:pPr>
-      <w:bookmarkStart w:colFirst="0" w:colLast="0" w:name="_y412g2jg97j2" w:id="2"/>
+      <w:bookmarkStart w:colFirst="0" w:colLast="0" w:name="_heading=h.1fob9te" w:id="2"/>
       <w:bookmarkEnd w:id="2"/>
       <w:r>
         <w:rPr>
@@ -210,11 +295,6 @@
           <w:rtl w:val="0"/>
         </w:rPr>
         <w:t xml:space="preserve">Corrosion map</w:t>
-      </w:r>
-      <w:r>
-        <w:rPr>
-          <w:rtl w:val="0"/>
-        </w:rPr>
       </w:r>
     </w:p>
     <w:p>
@@ -456,7 +536,6 @@
         <w:rPr>
           <w:rtl w:val="0"/>
         </w:rPr>
-        <w:t xml:space="preserve">$break_n1$</w:t>
       </w:r>
     </w:p>
     <w:p>
@@ -487,6 +566,116 @@
         <w:rPr>
           <w:rtl w:val="0"/>
         </w:rPr>
+        <w:t xml:space="preserve">$break_n1$</w:t>
+      </w:r>
+    </w:p>
+    <w:p>
+      <w:pPr>
+        <w:rPr/>
+      </w:pPr>
+      <w:r>
+        <w:rPr>
+          <w:rtl w:val="0"/>
+        </w:rPr>
+      </w:r>
+    </w:p>
+    <w:p>
+      <w:pPr>
+        <w:rPr/>
+      </w:pPr>
+      <w:r>
+        <w:rPr>
+          <w:rtl w:val="0"/>
+        </w:rPr>
+        <w:t xml:space="preserve">$html_tableOfContents$</w:t>
+      </w:r>
+    </w:p>
+    <w:p>
+      <w:pPr>
+        <w:rPr/>
+      </w:pPr>
+      <w:r>
+        <w:rPr>
+          <w:rtl w:val="0"/>
+        </w:rPr>
+      </w:r>
+    </w:p>
+    <w:p>
+      <w:pPr>
+        <w:rPr/>
+      </w:pPr>
+      <w:r>
+        <w:rPr>
+          <w:rtl w:val="0"/>
+        </w:rPr>
+        <w:t xml:space="preserve">$break_n1$</w:t>
+      </w:r>
+      <w:r>
+        <w:rPr>
+          <w:rtl w:val="0"/>
+        </w:rPr>
+      </w:r>
+    </w:p>
+    <w:p>
+      <w:pPr>
+        <w:rPr/>
+      </w:pPr>
+      <w:r>
+        <w:rPr>
+          <w:rtl w:val="0"/>
+        </w:rPr>
+      </w:r>
+    </w:p>
+    <w:p>
+      <w:pPr>
+        <w:rPr/>
+      </w:pPr>
+      <w:r>
+        <w:rPr>
+          <w:rtl w:val="0"/>
+        </w:rPr>
+        <w:t xml:space="preserve">$html_sectionImgsOverview$</w:t>
+      </w:r>
+    </w:p>
+    <w:p>
+      <w:pPr>
+        <w:rPr/>
+      </w:pPr>
+      <w:r>
+        <w:rPr>
+          <w:rtl w:val="0"/>
+        </w:rPr>
+      </w:r>
+    </w:p>
+    <w:p>
+      <w:pPr>
+        <w:rPr/>
+      </w:pPr>
+      <w:r>
+        <w:rPr>
+          <w:rtl w:val="0"/>
+        </w:rPr>
+        <w:t xml:space="preserve">$break_n1$</w:t>
+      </w:r>
+    </w:p>
+    <w:p>
+      <w:pPr>
+        <w:rPr/>
+      </w:pPr>
+      <w:r>
+        <w:rPr>
+          <w:rtl w:val="0"/>
+        </w:rPr>
+      </w:r>
+    </w:p>
+    <w:p>
+      <w:pPr>
+        <w:rPr/>
+      </w:pPr>
+      <w:r>
+        <w:rPr>
+          <w:rtl w:val="0"/>
+        </w:rPr>
         <w:t xml:space="preserve">$html_bloccoTask$</w:t>
       </w:r>
     </w:p>
@@ -507,10 +696,10 @@
       </w:r>
     </w:p>
     <w:sectPr>
-      <w:headerReference r:id="rId8" w:type="default"/>
-      <w:headerReference r:id="rId9" w:type="first"/>
-      <w:footerReference r:id="rId10" w:type="default"/>
-      <w:footerReference r:id="rId11" w:type="first"/>
+      <w:headerReference r:id="rId9" w:type="default"/>
+      <w:headerReference r:id="rId10" w:type="first"/>
+      <w:footerReference r:id="rId11" w:type="default"/>
+      <w:footerReference r:id="rId12" w:type="first"/>
       <w:pgSz w:h="16834" w:w="11909"/>
       <w:pgMar w:bottom="737.0078740157481" w:top="737.0078740157481" w:left="737.0078740157481" w:right="737.0078740157481" w:header="0" w:footer="566.9291338582677"/>
       <w:pgNumType w:start="1"/>
@@ -523,7 +712,6 @@
 <w:ftr xmlns:mc="http://schemas.openxmlformats.org/markup-compatibility/2006" xmlns:o="urn:schemas-microsoft-com:office:office" xmlns:r="http://schemas.openxmlformats.org/officeDocument/2006/relationships" xmlns:m="http://schemas.openxmlformats.org/officeDocument/2006/math" xmlns:v="urn:schemas-microsoft-com:vml" xmlns:wp="http://schemas.openxmlformats.org/drawingml/2006/wordprocessingDrawing" xmlns:w10="urn:schemas-microsoft-com:office:word" xmlns:w="http://schemas.openxmlformats.org/wordprocessingml/2006/main" xmlns:wne="http://schemas.microsoft.com/office/word/2006/wordml" xmlns:sl="http://schemas.openxmlformats.org/schemaLibrary/2006/main" xmlns:a="http://schemas.openxmlformats.org/drawingml/2006/main" xmlns:pic="http://schemas.openxmlformats.org/drawingml/2006/picture" xmlns:c="http://schemas.openxmlformats.org/drawingml/2006/chart" xmlns:lc="http://schemas.openxmlformats.org/drawingml/2006/lockedCanvas" xmlns:dgm="http://schemas.openxmlformats.org/drawingml/2006/diagram" xmlns:wps="http://schemas.microsoft.com/office/word/2010/wordprocessingShape" xmlns:wpg="http://schemas.microsoft.com/office/word/2010/wordprocessingGroup" xmlns:w14="http://schemas.microsoft.com/office/word/2010/wordml" xmlns:w15="http://schemas.microsoft.com/office/word/2012/wordml">
   <w:p>
     <w:pPr>
-      <w:jc w:val="left"/>
       <w:rPr/>
     </w:pPr>
     <w:r>
@@ -535,307 +723,6 @@
   <w:tbl>
     <w:tblPr>
       <w:tblStyle w:val="Table2"/>
-      <w:tblW w:w="10435.0" w:type="dxa"/>
-      <w:jc w:val="left"/>
-      <w:tblInd w:w="0.0" w:type="pct"/>
-      <w:tblLayout w:type="fixed"/>
-      <w:tblLook w:val="0600"/>
-    </w:tblPr>
-    <w:tblGrid>
-      <w:gridCol w:w="5217.5"/>
-      <w:gridCol w:w="5217.5"/>
-      <w:tblGridChange w:id="0">
-        <w:tblGrid>
-          <w:gridCol w:w="5217.5"/>
-          <w:gridCol w:w="5217.5"/>
-        </w:tblGrid>
-      </w:tblGridChange>
-    </w:tblGrid>
-    <w:tr>
-      <w:tc>
-        <w:tcPr>
-          <w:shd w:fill="auto" w:val="clear"/>
-          <w:tcMar>
-            <w:top w:w="0.0" w:type="dxa"/>
-            <w:left w:w="0.0" w:type="dxa"/>
-            <w:bottom w:w="0.0" w:type="dxa"/>
-            <w:right w:w="0.0" w:type="dxa"/>
-          </w:tcMar>
-          <w:vAlign w:val="top"/>
-        </w:tcPr>
-        <w:p>
-          <w:pPr>
-            <w:widowControl w:val="0"/>
-            <w:spacing w:line="240" w:lineRule="auto"/>
-            <w:rPr>
-              <w:rFonts w:ascii="Raleway" w:cs="Raleway" w:eastAsia="Raleway" w:hAnsi="Raleway"/>
-              <w:b w:val="1"/>
-              <w:color w:val="1f519b"/>
-              <w:sz w:val="16"/>
-              <w:szCs w:val="16"/>
-            </w:rPr>
-          </w:pPr>
-          <w:r>
-            <w:rPr>
-              <w:rFonts w:ascii="Raleway" w:cs="Raleway" w:eastAsia="Raleway" w:hAnsi="Raleway"/>
-              <w:b w:val="1"/>
-              <w:color w:val="1f519b"/>
-              <w:sz w:val="16"/>
-              <w:szCs w:val="16"/>
-              <w:rtl w:val="0"/>
-            </w:rPr>
-            <w:t xml:space="preserve">STORM s.r.l</w:t>
-          </w:r>
-        </w:p>
-        <w:p>
-          <w:pPr>
-            <w:widowControl w:val="0"/>
-            <w:spacing w:line="240" w:lineRule="auto"/>
-            <w:rPr/>
-          </w:pPr>
-          <w:r>
-            <w:rPr>
-              <w:rFonts w:ascii="Raleway Medium" w:cs="Raleway Medium" w:eastAsia="Raleway Medium" w:hAnsi="Raleway Medium"/>
-              <w:color w:val="002561"/>
-              <w:sz w:val="16"/>
-              <w:szCs w:val="16"/>
-              <w:rtl w:val="0"/>
-            </w:rPr>
-            <w:t xml:space="preserve">p. iva 02132220464</w:t>
-          </w:r>
-          <w:r>
-            <w:rPr>
-              <w:rtl w:val="0"/>
-            </w:rPr>
-          </w:r>
-        </w:p>
-      </w:tc>
-      <w:tc>
-        <w:tcPr>
-          <w:shd w:fill="auto" w:val="clear"/>
-          <w:tcMar>
-            <w:top w:w="0.0" w:type="dxa"/>
-            <w:left w:w="0.0" w:type="dxa"/>
-            <w:bottom w:w="0.0" w:type="dxa"/>
-            <w:right w:w="0.0" w:type="dxa"/>
-          </w:tcMar>
-          <w:vAlign w:val="top"/>
-        </w:tcPr>
-        <w:p>
-          <w:pPr>
-            <w:widowControl w:val="0"/>
-            <w:spacing w:line="240" w:lineRule="auto"/>
-            <w:jc w:val="right"/>
-            <w:rPr/>
-          </w:pPr>
-          <w:r>
-            <w:rPr>
-              <w:rFonts w:ascii="Raleway Medium" w:cs="Raleway Medium" w:eastAsia="Raleway Medium" w:hAnsi="Raleway Medium"/>
-              <w:color w:val="002561"/>
-              <w:sz w:val="20"/>
-              <w:szCs w:val="20"/>
-              <w:rtl w:val="0"/>
-            </w:rPr>
-            <w:t xml:space="preserve">pag. </w:t>
-          </w:r>
-          <w:r>
-            <w:rPr>
-              <w:rFonts w:ascii="Raleway Medium" w:cs="Raleway Medium" w:eastAsia="Raleway Medium" w:hAnsi="Raleway Medium"/>
-              <w:color w:val="002561"/>
-              <w:sz w:val="20"/>
-              <w:szCs w:val="20"/>
-            </w:rPr>
-            <w:fldChar w:fldCharType="begin"/>
-            <w:instrText xml:space="preserve">PAGE</w:instrText>
-            <w:fldChar w:fldCharType="separate"/>
-            <w:fldChar w:fldCharType="end"/>
-          </w:r>
-          <w:r>
-            <w:rPr>
-              <w:rFonts w:ascii="Raleway Medium" w:cs="Raleway Medium" w:eastAsia="Raleway Medium" w:hAnsi="Raleway Medium"/>
-              <w:color w:val="002561"/>
-              <w:sz w:val="20"/>
-              <w:szCs w:val="20"/>
-              <w:rtl w:val="0"/>
-            </w:rPr>
-            <w:t xml:space="preserve"> of </w:t>
-          </w:r>
-          <w:r>
-            <w:rPr>
-              <w:rFonts w:ascii="Raleway Medium" w:cs="Raleway Medium" w:eastAsia="Raleway Medium" w:hAnsi="Raleway Medium"/>
-              <w:color w:val="002561"/>
-              <w:sz w:val="20"/>
-              <w:szCs w:val="20"/>
-            </w:rPr>
-            <w:fldChar w:fldCharType="begin"/>
-            <w:instrText xml:space="preserve">NUMPAGES</w:instrText>
-            <w:fldChar w:fldCharType="separate"/>
-            <w:fldChar w:fldCharType="end"/>
-          </w:r>
-          <w:r>
-            <w:rPr>
-              <w:rtl w:val="0"/>
-            </w:rPr>
-          </w:r>
-        </w:p>
-      </w:tc>
-    </w:tr>
-  </w:tbl>
-  <w:p>
-    <w:pPr>
-      <w:jc w:val="left"/>
-      <w:rPr/>
-    </w:pPr>
-    <w:r>
-      <w:rPr>
-        <w:rtl w:val="0"/>
-      </w:rPr>
-    </w:r>
-    <w:r>
-      <w:drawing>
-        <wp:anchor allowOverlap="1" behindDoc="0" distB="0" distT="0" distL="0" distR="0" hidden="0" layoutInCell="1" locked="0" relativeHeight="0" simplePos="0">
-          <wp:simplePos x="0" y="0"/>
-          <wp:positionH relativeFrom="column">
-            <wp:posOffset>19050</wp:posOffset>
-          </wp:positionH>
-          <wp:positionV relativeFrom="paragraph">
-            <wp:posOffset>1228050</wp:posOffset>
-          </wp:positionV>
-          <wp:extent cx="6626850" cy="4076700"/>
-          <wp:effectExtent b="0" l="0" r="0" t="0"/>
-          <wp:wrapSquare wrapText="bothSides" distB="0" distT="0" distL="0" distR="0"/>
-          <wp:docPr id="2" name="image5.png"/>
-          <a:graphic>
-            <a:graphicData uri="http://schemas.openxmlformats.org/drawingml/2006/picture">
-              <pic:pic>
-                <pic:nvPicPr>
-                  <pic:cNvPr id="0" name="image5.png"/>
-                  <pic:cNvPicPr preferRelativeResize="0"/>
-                </pic:nvPicPr>
-                <pic:blipFill>
-                  <a:blip r:embed="rId1"/>
-                  <a:srcRect b="0" l="0" r="0" t="0"/>
-                  <a:stretch>
-                    <a:fillRect/>
-                  </a:stretch>
-                </pic:blipFill>
-                <pic:spPr>
-                  <a:xfrm>
-                    <a:off x="0" y="0"/>
-                    <a:ext cx="6626850" cy="4076700"/>
-                  </a:xfrm>
-                  <a:prstGeom prst="rect"/>
-                  <a:ln/>
-                </pic:spPr>
-              </pic:pic>
-            </a:graphicData>
-          </a:graphic>
-        </wp:anchor>
-      </w:drawing>
-    </w:r>
-    <w:r>
-      <w:drawing>
-        <wp:anchor allowOverlap="1" behindDoc="0" distB="0" distT="0" distL="0" distR="0" hidden="0" layoutInCell="1" locked="0" relativeHeight="0" simplePos="0">
-          <wp:simplePos x="0" y="0"/>
-          <wp:positionH relativeFrom="column">
-            <wp:posOffset>19050</wp:posOffset>
-          </wp:positionH>
-          <wp:positionV relativeFrom="paragraph">
-            <wp:posOffset>1228050</wp:posOffset>
-          </wp:positionV>
-          <wp:extent cx="6626850" cy="4076700"/>
-          <wp:effectExtent b="0" l="0" r="0" t="0"/>
-          <wp:wrapSquare wrapText="bothSides" distB="0" distT="0" distL="0" distR="0"/>
-          <wp:docPr id="3" name="image3.png"/>
-          <a:graphic>
-            <a:graphicData uri="http://schemas.openxmlformats.org/drawingml/2006/picture">
-              <pic:pic>
-                <pic:nvPicPr>
-                  <pic:cNvPr id="0" name="image3.png"/>
-                  <pic:cNvPicPr preferRelativeResize="0"/>
-                </pic:nvPicPr>
-                <pic:blipFill>
-                  <a:blip r:embed="rId2"/>
-                  <a:srcRect b="0" l="0" r="0" t="0"/>
-                  <a:stretch>
-                    <a:fillRect/>
-                  </a:stretch>
-                </pic:blipFill>
-                <pic:spPr>
-                  <a:xfrm>
-                    <a:off x="0" y="0"/>
-                    <a:ext cx="6626850" cy="4076700"/>
-                  </a:xfrm>
-                  <a:prstGeom prst="rect"/>
-                  <a:ln/>
-                </pic:spPr>
-              </pic:pic>
-            </a:graphicData>
-          </a:graphic>
-        </wp:anchor>
-      </w:drawing>
-    </w:r>
-    <w:r>
-      <w:drawing>
-        <wp:anchor allowOverlap="1" behindDoc="0" distB="0" distT="0" distL="0" distR="0" hidden="0" layoutInCell="1" locked="0" relativeHeight="0" simplePos="0">
-          <wp:simplePos x="0" y="0"/>
-          <wp:positionH relativeFrom="column">
-            <wp:posOffset>19050</wp:posOffset>
-          </wp:positionH>
-          <wp:positionV relativeFrom="paragraph">
-            <wp:posOffset>5009475</wp:posOffset>
-          </wp:positionV>
-          <wp:extent cx="6626850" cy="4076700"/>
-          <wp:effectExtent b="0" l="0" r="0" t="0"/>
-          <wp:wrapSquare wrapText="bothSides" distB="0" distT="0" distL="0" distR="0"/>
-          <wp:docPr id="4" name="image2.png"/>
-          <a:graphic>
-            <a:graphicData uri="http://schemas.openxmlformats.org/drawingml/2006/picture">
-              <pic:pic>
-                <pic:nvPicPr>
-                  <pic:cNvPr id="0" name="image2.png"/>
-                  <pic:cNvPicPr preferRelativeResize="0"/>
-                </pic:nvPicPr>
-                <pic:blipFill>
-                  <a:blip r:embed="rId3"/>
-                  <a:srcRect b="0" l="0" r="0" t="0"/>
-                  <a:stretch>
-                    <a:fillRect/>
-                  </a:stretch>
-                </pic:blipFill>
-                <pic:spPr>
-                  <a:xfrm>
-                    <a:off x="0" y="0"/>
-                    <a:ext cx="6626850" cy="4076700"/>
-                  </a:xfrm>
-                  <a:prstGeom prst="rect"/>
-                  <a:ln/>
-                </pic:spPr>
-              </pic:pic>
-            </a:graphicData>
-          </a:graphic>
-        </wp:anchor>
-      </w:drawing>
-    </w:r>
-  </w:p>
-</w:ftr>
-</file>
-
-<file path=word/footer2.xml><?xml version="1.0" encoding="utf-8"?>
-<w:ftr xmlns:mc="http://schemas.openxmlformats.org/markup-compatibility/2006" xmlns:o="urn:schemas-microsoft-com:office:office" xmlns:r="http://schemas.openxmlformats.org/officeDocument/2006/relationships" xmlns:m="http://schemas.openxmlformats.org/officeDocument/2006/math" xmlns:v="urn:schemas-microsoft-com:vml" xmlns:wp="http://schemas.openxmlformats.org/drawingml/2006/wordprocessingDrawing" xmlns:w10="urn:schemas-microsoft-com:office:word" xmlns:w="http://schemas.openxmlformats.org/wordprocessingml/2006/main" xmlns:wne="http://schemas.microsoft.com/office/word/2006/wordml" xmlns:sl="http://schemas.openxmlformats.org/schemaLibrary/2006/main" xmlns:a="http://schemas.openxmlformats.org/drawingml/2006/main" xmlns:pic="http://schemas.openxmlformats.org/drawingml/2006/picture" xmlns:c="http://schemas.openxmlformats.org/drawingml/2006/chart" xmlns:lc="http://schemas.openxmlformats.org/drawingml/2006/lockedCanvas" xmlns:dgm="http://schemas.openxmlformats.org/drawingml/2006/diagram" xmlns:wps="http://schemas.microsoft.com/office/word/2010/wordprocessingShape" xmlns:wpg="http://schemas.microsoft.com/office/word/2010/wordprocessingGroup" xmlns:w14="http://schemas.microsoft.com/office/word/2010/wordml" xmlns:w15="http://schemas.microsoft.com/office/word/2012/wordml">
-  <w:p>
-    <w:pPr>
-      <w:rPr/>
-    </w:pPr>
-    <w:r>
-      <w:rPr>
-        <w:rtl w:val="0"/>
-      </w:rPr>
-    </w:r>
-  </w:p>
-  <w:tbl>
-    <w:tblPr>
-      <w:tblStyle w:val="Table3"/>
       <w:tblW w:w="10494.488726396137" w:type="dxa"/>
       <w:jc w:val="center"/>
       <w:tblBorders>
@@ -1355,6 +1242,180 @@
 </w:ftr>
 </file>
 
+<file path=word/footer2.xml><?xml version="1.0" encoding="utf-8"?>
+<w:ftr xmlns:mc="http://schemas.openxmlformats.org/markup-compatibility/2006" xmlns:o="urn:schemas-microsoft-com:office:office" xmlns:r="http://schemas.openxmlformats.org/officeDocument/2006/relationships" xmlns:m="http://schemas.openxmlformats.org/officeDocument/2006/math" xmlns:v="urn:schemas-microsoft-com:vml" xmlns:wp="http://schemas.openxmlformats.org/drawingml/2006/wordprocessingDrawing" xmlns:w10="urn:schemas-microsoft-com:office:word" xmlns:w="http://schemas.openxmlformats.org/wordprocessingml/2006/main" xmlns:wne="http://schemas.microsoft.com/office/word/2006/wordml" xmlns:sl="http://schemas.openxmlformats.org/schemaLibrary/2006/main" xmlns:a="http://schemas.openxmlformats.org/drawingml/2006/main" xmlns:pic="http://schemas.openxmlformats.org/drawingml/2006/picture" xmlns:c="http://schemas.openxmlformats.org/drawingml/2006/chart" xmlns:lc="http://schemas.openxmlformats.org/drawingml/2006/lockedCanvas" xmlns:dgm="http://schemas.openxmlformats.org/drawingml/2006/diagram" xmlns:wps="http://schemas.microsoft.com/office/word/2010/wordprocessingShape" xmlns:wpg="http://schemas.microsoft.com/office/word/2010/wordprocessingGroup" xmlns:w14="http://schemas.microsoft.com/office/word/2010/wordml" xmlns:w15="http://schemas.microsoft.com/office/word/2012/wordml">
+  <w:p>
+    <w:pPr>
+      <w:rPr/>
+    </w:pPr>
+    <w:r>
+      <w:rPr>
+        <w:rtl w:val="0"/>
+      </w:rPr>
+    </w:r>
+  </w:p>
+  <w:tbl>
+    <w:tblPr>
+      <w:tblStyle w:val="Table3"/>
+      <w:tblW w:w="10435.0" w:type="dxa"/>
+      <w:jc w:val="left"/>
+      <w:tblInd w:w="0.0" w:type="pct"/>
+      <w:tblLayout w:type="fixed"/>
+      <w:tblLook w:val="0600"/>
+    </w:tblPr>
+    <w:tblGrid>
+      <w:gridCol w:w="5217.5"/>
+      <w:gridCol w:w="5217.5"/>
+      <w:tblGridChange w:id="0">
+        <w:tblGrid>
+          <w:gridCol w:w="5217.5"/>
+          <w:gridCol w:w="5217.5"/>
+        </w:tblGrid>
+      </w:tblGridChange>
+    </w:tblGrid>
+    <w:tr>
+      <w:tc>
+        <w:tcPr>
+          <w:shd w:fill="auto" w:val="clear"/>
+          <w:tcMar>
+            <w:top w:w="0.0" w:type="dxa"/>
+            <w:left w:w="0.0" w:type="dxa"/>
+            <w:bottom w:w="0.0" w:type="dxa"/>
+            <w:right w:w="0.0" w:type="dxa"/>
+          </w:tcMar>
+          <w:vAlign w:val="top"/>
+        </w:tcPr>
+        <w:p>
+          <w:pPr>
+            <w:widowControl w:val="0"/>
+            <w:spacing w:line="240" w:lineRule="auto"/>
+            <w:rPr>
+              <w:rFonts w:ascii="Raleway" w:cs="Raleway" w:eastAsia="Raleway" w:hAnsi="Raleway"/>
+              <w:b w:val="1"/>
+              <w:color w:val="1f519b"/>
+              <w:sz w:val="16"/>
+              <w:szCs w:val="16"/>
+            </w:rPr>
+          </w:pPr>
+          <w:r>
+            <w:rPr>
+              <w:rFonts w:ascii="Raleway" w:cs="Raleway" w:eastAsia="Raleway" w:hAnsi="Raleway"/>
+              <w:b w:val="1"/>
+              <w:color w:val="1f519b"/>
+              <w:sz w:val="16"/>
+              <w:szCs w:val="16"/>
+              <w:rtl w:val="0"/>
+            </w:rPr>
+            <w:t xml:space="preserve">STORM s.r.l</w:t>
+          </w:r>
+        </w:p>
+        <w:p>
+          <w:pPr>
+            <w:widowControl w:val="0"/>
+            <w:spacing w:line="240" w:lineRule="auto"/>
+            <w:rPr/>
+          </w:pPr>
+          <w:r>
+            <w:rPr>
+              <w:rFonts w:ascii="Raleway Medium" w:cs="Raleway Medium" w:eastAsia="Raleway Medium" w:hAnsi="Raleway Medium"/>
+              <w:color w:val="002561"/>
+              <w:sz w:val="16"/>
+              <w:szCs w:val="16"/>
+              <w:rtl w:val="0"/>
+            </w:rPr>
+            <w:t xml:space="preserve">p. iva 02132220464</w:t>
+          </w:r>
+          <w:r>
+            <w:rPr>
+              <w:rtl w:val="0"/>
+            </w:rPr>
+          </w:r>
+        </w:p>
+      </w:tc>
+      <w:tc>
+        <w:tcPr>
+          <w:shd w:fill="auto" w:val="clear"/>
+          <w:tcMar>
+            <w:top w:w="0.0" w:type="dxa"/>
+            <w:left w:w="0.0" w:type="dxa"/>
+            <w:bottom w:w="0.0" w:type="dxa"/>
+            <w:right w:w="0.0" w:type="dxa"/>
+          </w:tcMar>
+          <w:vAlign w:val="top"/>
+        </w:tcPr>
+        <w:p>
+          <w:pPr>
+            <w:widowControl w:val="0"/>
+            <w:spacing w:line="240" w:lineRule="auto"/>
+            <w:jc w:val="right"/>
+            <w:rPr/>
+          </w:pPr>
+          <w:r>
+            <w:rPr>
+              <w:rFonts w:ascii="Raleway Medium" w:cs="Raleway Medium" w:eastAsia="Raleway Medium" w:hAnsi="Raleway Medium"/>
+              <w:color w:val="002561"/>
+              <w:sz w:val="20"/>
+              <w:szCs w:val="20"/>
+              <w:rtl w:val="0"/>
+            </w:rPr>
+            <w:t xml:space="preserve">pag. </w:t>
+          </w:r>
+          <w:r>
+            <w:rPr>
+              <w:rFonts w:ascii="Raleway Medium" w:cs="Raleway Medium" w:eastAsia="Raleway Medium" w:hAnsi="Raleway Medium"/>
+              <w:color w:val="002561"/>
+              <w:sz w:val="20"/>
+              <w:szCs w:val="20"/>
+            </w:rPr>
+            <w:fldChar w:fldCharType="begin"/>
+            <w:instrText xml:space="preserve">PAGE</w:instrText>
+            <w:fldChar w:fldCharType="separate"/>
+            <w:fldChar w:fldCharType="end"/>
+          </w:r>
+          <w:r>
+            <w:rPr>
+              <w:rFonts w:ascii="Raleway Medium" w:cs="Raleway Medium" w:eastAsia="Raleway Medium" w:hAnsi="Raleway Medium"/>
+              <w:color w:val="002561"/>
+              <w:sz w:val="20"/>
+              <w:szCs w:val="20"/>
+              <w:rtl w:val="0"/>
+            </w:rPr>
+            <w:t xml:space="preserve"> of </w:t>
+          </w:r>
+          <w:r>
+            <w:rPr>
+              <w:rFonts w:ascii="Raleway Medium" w:cs="Raleway Medium" w:eastAsia="Raleway Medium" w:hAnsi="Raleway Medium"/>
+              <w:color w:val="002561"/>
+              <w:sz w:val="20"/>
+              <w:szCs w:val="20"/>
+            </w:rPr>
+            <w:fldChar w:fldCharType="begin"/>
+            <w:instrText xml:space="preserve">NUMPAGES</w:instrText>
+            <w:fldChar w:fldCharType="separate"/>
+            <w:fldChar w:fldCharType="end"/>
+          </w:r>
+          <w:r>
+            <w:rPr>
+              <w:rtl w:val="0"/>
+            </w:rPr>
+          </w:r>
+        </w:p>
+      </w:tc>
+    </w:tr>
+  </w:tbl>
+  <w:p>
+    <w:pPr>
+      <w:rPr/>
+    </w:pPr>
+    <w:r>
+      <w:rPr>
+        <w:rtl w:val="0"/>
+      </w:rPr>
+    </w:r>
+  </w:p>
+</w:ftr>
+</file>
+
 <file path=word/header1.xml><?xml version="1.0" encoding="utf-8"?>
 <w:hdr xmlns:mc="http://schemas.openxmlformats.org/markup-compatibility/2006" xmlns:o="urn:schemas-microsoft-com:office:office" xmlns:r="http://schemas.openxmlformats.org/officeDocument/2006/relationships" xmlns:m="http://schemas.openxmlformats.org/officeDocument/2006/math" xmlns:v="urn:schemas-microsoft-com:vml" xmlns:wp="http://schemas.openxmlformats.org/drawingml/2006/wordprocessingDrawing" xmlns:w10="urn:schemas-microsoft-com:office:word" xmlns:w="http://schemas.openxmlformats.org/wordprocessingml/2006/main" xmlns:wne="http://schemas.microsoft.com/office/word/2006/wordml" xmlns:sl="http://schemas.openxmlformats.org/schemaLibrary/2006/main" xmlns:a="http://schemas.openxmlformats.org/drawingml/2006/main" xmlns:pic="http://schemas.openxmlformats.org/drawingml/2006/picture" xmlns:c="http://schemas.openxmlformats.org/drawingml/2006/chart" xmlns:lc="http://schemas.openxmlformats.org/drawingml/2006/lockedCanvas" xmlns:dgm="http://schemas.openxmlformats.org/drawingml/2006/diagram" xmlns:wps="http://schemas.microsoft.com/office/word/2010/wordprocessingShape" xmlns:wpg="http://schemas.microsoft.com/office/word/2010/wordprocessingGroup" xmlns:w14="http://schemas.microsoft.com/office/word/2010/wordml" xmlns:w15="http://schemas.microsoft.com/office/word/2012/wordml">
   <w:p>
@@ -1406,6 +1467,228 @@
       </w:pPr>
     </w:pPrDefault>
   </w:docDefaults>
+  <w:style w:type="paragraph" w:styleId="Normal" w:default="1">
+    <w:name w:val="normal"/>
+  </w:style>
+  <w:style w:type="table" w:styleId="TableNormal" w:default="1">
+    <w:name w:val="Table Normal"/>
+  </w:style>
+  <w:style w:type="paragraph" w:styleId="Heading1">
+    <w:name w:val="heading 1"/>
+    <w:basedOn w:val="Normal"/>
+    <w:next w:val="Normal"/>
+    <w:pPr>
+      <w:keepNext w:val="1"/>
+      <w:keepLines w:val="1"/>
+      <w:spacing w:after="120" w:before="400" w:lineRule="auto"/>
+    </w:pPr>
+    <w:rPr>
+      <w:sz w:val="40"/>
+      <w:szCs w:val="40"/>
+    </w:rPr>
+  </w:style>
+  <w:style w:type="paragraph" w:styleId="Heading2">
+    <w:name w:val="heading 2"/>
+    <w:basedOn w:val="Normal"/>
+    <w:next w:val="Normal"/>
+    <w:pPr>
+      <w:keepNext w:val="1"/>
+      <w:keepLines w:val="1"/>
+      <w:spacing w:after="120" w:before="360" w:lineRule="auto"/>
+    </w:pPr>
+    <w:rPr>
+      <w:b w:val="0"/>
+      <w:sz w:val="32"/>
+      <w:szCs w:val="32"/>
+    </w:rPr>
+  </w:style>
+  <w:style w:type="paragraph" w:styleId="Heading3">
+    <w:name w:val="heading 3"/>
+    <w:basedOn w:val="Normal"/>
+    <w:next w:val="Normal"/>
+    <w:pPr>
+      <w:keepNext w:val="1"/>
+      <w:keepLines w:val="1"/>
+      <w:spacing w:after="80" w:before="320" w:lineRule="auto"/>
+    </w:pPr>
+    <w:rPr>
+      <w:b w:val="0"/>
+      <w:color w:val="434343"/>
+      <w:sz w:val="28"/>
+      <w:szCs w:val="28"/>
+    </w:rPr>
+  </w:style>
+  <w:style w:type="paragraph" w:styleId="Heading4">
+    <w:name w:val="heading 4"/>
+    <w:basedOn w:val="Normal"/>
+    <w:next w:val="Normal"/>
+    <w:pPr>
+      <w:keepNext w:val="1"/>
+      <w:keepLines w:val="1"/>
+      <w:spacing w:after="80" w:before="280" w:lineRule="auto"/>
+    </w:pPr>
+    <w:rPr>
+      <w:color w:val="666666"/>
+      <w:sz w:val="24"/>
+      <w:szCs w:val="24"/>
+    </w:rPr>
+  </w:style>
+  <w:style w:type="paragraph" w:styleId="Heading5">
+    <w:name w:val="heading 5"/>
+    <w:basedOn w:val="Normal"/>
+    <w:next w:val="Normal"/>
+    <w:pPr>
+      <w:keepNext w:val="1"/>
+      <w:keepLines w:val="1"/>
+      <w:spacing w:after="80" w:before="240" w:lineRule="auto"/>
+    </w:pPr>
+    <w:rPr>
+      <w:color w:val="666666"/>
+      <w:sz w:val="22"/>
+      <w:szCs w:val="22"/>
+    </w:rPr>
+  </w:style>
+  <w:style w:type="paragraph" w:styleId="Heading6">
+    <w:name w:val="heading 6"/>
+    <w:basedOn w:val="Normal"/>
+    <w:next w:val="Normal"/>
+    <w:pPr>
+      <w:keepNext w:val="1"/>
+      <w:keepLines w:val="1"/>
+      <w:spacing w:after="80" w:before="240" w:lineRule="auto"/>
+    </w:pPr>
+    <w:rPr>
+      <w:i w:val="1"/>
+      <w:color w:val="666666"/>
+      <w:sz w:val="22"/>
+      <w:szCs w:val="22"/>
+    </w:rPr>
+  </w:style>
+  <w:style w:type="paragraph" w:styleId="Title">
+    <w:name w:val="Title"/>
+    <w:basedOn w:val="Normal"/>
+    <w:next w:val="Normal"/>
+    <w:pPr>
+      <w:keepNext w:val="1"/>
+      <w:keepLines w:val="1"/>
+      <w:spacing w:after="60" w:before="0" w:lineRule="auto"/>
+    </w:pPr>
+    <w:rPr>
+      <w:sz w:val="52"/>
+      <w:szCs w:val="52"/>
+    </w:rPr>
+  </w:style>
+  <w:style w:type="paragraph" w:styleId="Normal" w:default="1">
+    <w:name w:val="normal"/>
+  </w:style>
+  <w:style w:type="table" w:styleId="TableNormal" w:default="1">
+    <w:name w:val="Table Normal"/>
+  </w:style>
+  <w:style w:type="paragraph" w:styleId="Heading1">
+    <w:name w:val="heading 1"/>
+    <w:basedOn w:val="Normal"/>
+    <w:next w:val="Normal"/>
+    <w:pPr>
+      <w:keepNext w:val="1"/>
+      <w:keepLines w:val="1"/>
+      <w:spacing w:after="120" w:before="400" w:lineRule="auto"/>
+    </w:pPr>
+    <w:rPr>
+      <w:sz w:val="40"/>
+      <w:szCs w:val="40"/>
+    </w:rPr>
+  </w:style>
+  <w:style w:type="paragraph" w:styleId="Heading2">
+    <w:name w:val="heading 2"/>
+    <w:basedOn w:val="Normal"/>
+    <w:next w:val="Normal"/>
+    <w:pPr>
+      <w:keepNext w:val="1"/>
+      <w:keepLines w:val="1"/>
+      <w:spacing w:after="120" w:before="360" w:lineRule="auto"/>
+    </w:pPr>
+    <w:rPr>
+      <w:b w:val="0"/>
+      <w:sz w:val="32"/>
+      <w:szCs w:val="32"/>
+    </w:rPr>
+  </w:style>
+  <w:style w:type="paragraph" w:styleId="Heading3">
+    <w:name w:val="heading 3"/>
+    <w:basedOn w:val="Normal"/>
+    <w:next w:val="Normal"/>
+    <w:pPr>
+      <w:keepNext w:val="1"/>
+      <w:keepLines w:val="1"/>
+      <w:spacing w:after="80" w:before="320" w:lineRule="auto"/>
+    </w:pPr>
+    <w:rPr>
+      <w:b w:val="0"/>
+      <w:color w:val="434343"/>
+      <w:sz w:val="28"/>
+      <w:szCs w:val="28"/>
+    </w:rPr>
+  </w:style>
+  <w:style w:type="paragraph" w:styleId="Heading4">
+    <w:name w:val="heading 4"/>
+    <w:basedOn w:val="Normal"/>
+    <w:next w:val="Normal"/>
+    <w:pPr>
+      <w:keepNext w:val="1"/>
+      <w:keepLines w:val="1"/>
+      <w:spacing w:after="80" w:before="280" w:lineRule="auto"/>
+    </w:pPr>
+    <w:rPr>
+      <w:color w:val="666666"/>
+      <w:sz w:val="24"/>
+      <w:szCs w:val="24"/>
+    </w:rPr>
+  </w:style>
+  <w:style w:type="paragraph" w:styleId="Heading5">
+    <w:name w:val="heading 5"/>
+    <w:basedOn w:val="Normal"/>
+    <w:next w:val="Normal"/>
+    <w:pPr>
+      <w:keepNext w:val="1"/>
+      <w:keepLines w:val="1"/>
+      <w:spacing w:after="80" w:before="240" w:lineRule="auto"/>
+    </w:pPr>
+    <w:rPr>
+      <w:color w:val="666666"/>
+      <w:sz w:val="22"/>
+      <w:szCs w:val="22"/>
+    </w:rPr>
+  </w:style>
+  <w:style w:type="paragraph" w:styleId="Heading6">
+    <w:name w:val="heading 6"/>
+    <w:basedOn w:val="Normal"/>
+    <w:next w:val="Normal"/>
+    <w:pPr>
+      <w:keepNext w:val="1"/>
+      <w:keepLines w:val="1"/>
+      <w:spacing w:after="80" w:before="240" w:lineRule="auto"/>
+    </w:pPr>
+    <w:rPr>
+      <w:i w:val="1"/>
+      <w:color w:val="666666"/>
+      <w:sz w:val="22"/>
+      <w:szCs w:val="22"/>
+    </w:rPr>
+  </w:style>
+  <w:style w:type="paragraph" w:styleId="Title">
+    <w:name w:val="Title"/>
+    <w:basedOn w:val="Normal"/>
+    <w:next w:val="Normal"/>
+    <w:pPr>
+      <w:keepNext w:val="1"/>
+      <w:keepLines w:val="1"/>
+      <w:spacing w:after="60" w:before="0" w:lineRule="auto"/>
+    </w:pPr>
+    <w:rPr>
+      <w:sz w:val="52"/>
+      <w:szCs w:val="52"/>
+    </w:rPr>
+  </w:style>
   <w:style w:type="paragraph" w:styleId="Normal" w:default="1">
     <w:name w:val="normal"/>
   </w:style>
@@ -1595,6 +1878,118 @@
     <w:tblStylePr w:type="swCell">
       <w:tcPr/>
     </w:tblStylePr>
+  </w:style>
+  <w:style w:type="table" w:styleId="Table3">
+    <w:basedOn w:val="TableNormal"/>
+    <w:tblPr>
+      <w:tblStyleRowBandSize w:val="1"/>
+      <w:tblStyleColBandSize w:val="1"/>
+      <w:tblCellMar>
+        <w:top w:w="100.0" w:type="dxa"/>
+        <w:left w:w="100.0" w:type="dxa"/>
+        <w:bottom w:w="100.0" w:type="dxa"/>
+        <w:right w:w="100.0" w:type="dxa"/>
+      </w:tblCellMar>
+    </w:tblPr>
+  </w:style>
+  <w:style w:type="paragraph" w:styleId="Subtitle">
+    <w:name w:val="Subtitle"/>
+    <w:basedOn w:val="Normal"/>
+    <w:next w:val="Normal"/>
+    <w:pPr>
+      <w:keepNext w:val="1"/>
+      <w:keepLines w:val="1"/>
+      <w:spacing w:after="320" w:before="0" w:lineRule="auto"/>
+    </w:pPr>
+    <w:rPr>
+      <w:rFonts w:ascii="Arial" w:cs="Arial" w:eastAsia="Arial" w:hAnsi="Arial"/>
+      <w:i w:val="0"/>
+      <w:color w:val="666666"/>
+      <w:sz w:val="30"/>
+      <w:szCs w:val="30"/>
+    </w:rPr>
+  </w:style>
+  <w:style w:type="table" w:styleId="Table1">
+    <w:basedOn w:val="TableNormal"/>
+    <w:tblPr>
+      <w:tblStyleRowBandSize w:val="1"/>
+      <w:tblStyleColBandSize w:val="1"/>
+      <w:tblCellMar>
+        <w:top w:w="100.0" w:type="dxa"/>
+        <w:left w:w="100.0" w:type="dxa"/>
+        <w:bottom w:w="100.0" w:type="dxa"/>
+        <w:right w:w="100.0" w:type="dxa"/>
+      </w:tblCellMar>
+    </w:tblPr>
+  </w:style>
+  <w:style w:type="table" w:styleId="Table2">
+    <w:basedOn w:val="TableNormal"/>
+    <w:tblPr>
+      <w:tblStyleRowBandSize w:val="1"/>
+      <w:tblStyleColBandSize w:val="1"/>
+      <w:tblCellMar>
+        <w:top w:w="100.0" w:type="dxa"/>
+        <w:left w:w="100.0" w:type="dxa"/>
+        <w:bottom w:w="100.0" w:type="dxa"/>
+        <w:right w:w="100.0" w:type="dxa"/>
+      </w:tblCellMar>
+    </w:tblPr>
+  </w:style>
+  <w:style w:type="table" w:styleId="Table3">
+    <w:basedOn w:val="TableNormal"/>
+    <w:tblPr>
+      <w:tblStyleRowBandSize w:val="1"/>
+      <w:tblStyleColBandSize w:val="1"/>
+      <w:tblCellMar>
+        <w:top w:w="100.0" w:type="dxa"/>
+        <w:left w:w="100.0" w:type="dxa"/>
+        <w:bottom w:w="100.0" w:type="dxa"/>
+        <w:right w:w="100.0" w:type="dxa"/>
+      </w:tblCellMar>
+    </w:tblPr>
+  </w:style>
+  <w:style w:type="paragraph" w:styleId="Subtitle">
+    <w:name w:val="Subtitle"/>
+    <w:basedOn w:val="Normal"/>
+    <w:next w:val="Normal"/>
+    <w:pPr>
+      <w:keepNext w:val="1"/>
+      <w:keepLines w:val="1"/>
+      <w:spacing w:after="320" w:before="0" w:lineRule="auto"/>
+    </w:pPr>
+    <w:rPr>
+      <w:rFonts w:ascii="Arial" w:cs="Arial" w:eastAsia="Arial" w:hAnsi="Arial"/>
+      <w:i w:val="0"/>
+      <w:color w:val="666666"/>
+      <w:sz w:val="30"/>
+      <w:szCs w:val="30"/>
+    </w:rPr>
+  </w:style>
+  <w:style w:type="table" w:styleId="Table1">
+    <w:basedOn w:val="TableNormal"/>
+    <w:tblPr>
+      <w:tblStyleRowBandSize w:val="1"/>
+      <w:tblStyleColBandSize w:val="1"/>
+      <w:tblCellMar>
+        <w:top w:w="100.0" w:type="dxa"/>
+        <w:left w:w="100.0" w:type="dxa"/>
+        <w:bottom w:w="100.0" w:type="dxa"/>
+        <w:right w:w="100.0" w:type="dxa"/>
+      </w:tblCellMar>
+    </w:tblPr>
+  </w:style>
+  <w:style w:type="table" w:styleId="Table2">
+    <w:basedOn w:val="TableNormal"/>
+    <w:tblPr>
+      <w:tblStyleRowBandSize w:val="1"/>
+      <w:tblStyleColBandSize w:val="1"/>
+      <w:tblCellMar>
+        <w:top w:w="100.0" w:type="dxa"/>
+        <w:left w:w="100.0" w:type="dxa"/>
+        <w:bottom w:w="100.0" w:type="dxa"/>
+        <w:right w:w="100.0" w:type="dxa"/>
+      </w:tblCellMar>
+    </w:tblPr>
   </w:style>
   <w:style w:type="table" w:styleId="Table3">
     <w:basedOn w:val="TableNormal"/>
@@ -1930,4 +2325,19 @@
   </a:objectDefaults>
   <a:extraClrSchemeLst/>
 </a:theme>
+</file>
+
+<file path=customXML/item1.xml><?xml version="1.0" encoding="utf-8"?>
+<go:gDocsCustomXmlDataStorage xmlns:go="http://customooxmlschemas.google.com/" xmlns:r="http://schemas.openxmlformats.org/officeDocument/2006/relationships">
+  <go:docsCustomData xmlns:go="http://customooxmlschemas.google.com/" roundtripDataSignature="AMtx7mhXfalwF4bGBdIXPGWGZs63wipHhA==">AMUW2mVEGcn6KjmRlL1BVtuMlsV1r+r1ludg9OdVJEK+qM2GYrI4hMt2HWAQh6gWFKbank7FMR+mT2Cx3Ss2Jl/XyRckwloyYjnsOOePHkwtBtiTJLkK1qlJO0YSFv2Odmy4EdG94M0OCtII+qD5OFsYEyPqJRdvCA==</go:docsCustomData>
+</go:gDocsCustomXmlDataStorage>
+</file>
+
+<file path=customXML/itemProps1.xml><?xml version="1.0" encoding="utf-8"?>
+<ds:datastoreItem xmlns:ds="http://schemas.openxmlformats.org/officeDocument/2006/customXml" ds:itemID="{11111111-1234-1234-1234-123412341234}">
+  <ds:schemaRefs>
+    <ds:schemaRef ds:uri="http://schemas.openxmlformats.org/officeDocument/2006/relationships"/>
+    <ds:schemaRef ds:uri="http://customooxmlschemas.google.com/"/>
+  </ds:schemaRefs>
+</ds:datastoreItem>
 </file>
</xml_diff>

<commit_message>
generazione in coda dei processi
</commit_message>
<xml_diff>
--- a/storage/app/docs-generator/templates/corrosion_map.docx
+++ b/storage/app/docs-generator/templates/corrosion_map.docx
@@ -371,7 +371,7 @@
               <w:spacing w:line="240" w:lineRule="auto"/>
               <w:ind w:left="0" w:firstLine="0"/>
               <w:rPr>
-                <w:rFonts w:ascii="Raleway Medium" w:cs="Raleway Medium" w:eastAsia="Raleway Medium" w:hAnsi="Raleway Medium"/>
+                <w:rFonts w:ascii="Raleway Thin" w:cs="Raleway Thin" w:eastAsia="Raleway Thin" w:hAnsi="Raleway Thin"/>
                 <w:color w:val="1f519b"/>
                 <w:sz w:val="24"/>
                 <w:szCs w:val="24"/>
@@ -379,7 +379,7 @@
             </w:pPr>
             <w:r>
               <w:rPr>
-                <w:rFonts w:ascii="Raleway Medium" w:cs="Raleway Medium" w:eastAsia="Raleway Medium" w:hAnsi="Raleway Medium"/>
+                <w:rFonts w:ascii="Raleway Thin" w:cs="Raleway Thin" w:eastAsia="Raleway Thin" w:hAnsi="Raleway Thin"/>
                 <w:color w:val="1f519b"/>
                 <w:sz w:val="24"/>
                 <w:szCs w:val="24"/>
@@ -412,7 +412,7 @@
               <w:spacing w:line="240" w:lineRule="auto"/>
               <w:jc w:val="right"/>
               <w:rPr>
-                <w:rFonts w:ascii="Raleway Medium" w:cs="Raleway Medium" w:eastAsia="Raleway Medium" w:hAnsi="Raleway Medium"/>
+                <w:rFonts w:ascii="Raleway Thin" w:cs="Raleway Thin" w:eastAsia="Raleway Thin" w:hAnsi="Raleway Thin"/>
                 <w:color w:val="1f519b"/>
                 <w:sz w:val="24"/>
                 <w:szCs w:val="24"/>
@@ -420,7 +420,7 @@
             </w:pPr>
             <w:r>
               <w:rPr>
-                <w:rFonts w:ascii="Raleway Medium" w:cs="Raleway Medium" w:eastAsia="Raleway Medium" w:hAnsi="Raleway Medium"/>
+                <w:rFonts w:ascii="Raleway Thin" w:cs="Raleway Thin" w:eastAsia="Raleway Thin" w:hAnsi="Raleway Thin"/>
                 <w:color w:val="1f519b"/>
                 <w:sz w:val="24"/>
                 <w:szCs w:val="24"/>
@@ -457,7 +457,7 @@
               <w:widowControl w:val="0"/>
               <w:spacing w:line="240" w:lineRule="auto"/>
               <w:rPr>
-                <w:rFonts w:ascii="Raleway Medium" w:cs="Raleway Medium" w:eastAsia="Raleway Medium" w:hAnsi="Raleway Medium"/>
+                <w:rFonts w:ascii="Raleway Thin" w:cs="Raleway Thin" w:eastAsia="Raleway Thin" w:hAnsi="Raleway Thin"/>
                 <w:color w:val="1f519b"/>
                 <w:sz w:val="24"/>
                 <w:szCs w:val="24"/>
@@ -465,7 +465,7 @@
             </w:pPr>
             <w:r>
               <w:rPr>
-                <w:rFonts w:ascii="Raleway Medium" w:cs="Raleway Medium" w:eastAsia="Raleway Medium" w:hAnsi="Raleway Medium"/>
+                <w:rFonts w:ascii="Raleway Thin" w:cs="Raleway Thin" w:eastAsia="Raleway Thin" w:hAnsi="Raleway Thin"/>
                 <w:color w:val="1f519b"/>
                 <w:sz w:val="24"/>
                 <w:szCs w:val="24"/>
@@ -498,7 +498,7 @@
               <w:spacing w:line="240" w:lineRule="auto"/>
               <w:jc w:val="right"/>
               <w:rPr>
-                <w:rFonts w:ascii="Raleway Medium" w:cs="Raleway Medium" w:eastAsia="Raleway Medium" w:hAnsi="Raleway Medium"/>
+                <w:rFonts w:ascii="Raleway Thin" w:cs="Raleway Thin" w:eastAsia="Raleway Thin" w:hAnsi="Raleway Thin"/>
                 <w:color w:val="1f519b"/>
                 <w:sz w:val="24"/>
                 <w:szCs w:val="24"/>
@@ -506,7 +506,7 @@
             </w:pPr>
             <w:r>
               <w:rPr>
-                <w:rFonts w:ascii="Raleway Medium" w:cs="Raleway Medium" w:eastAsia="Raleway Medium" w:hAnsi="Raleway Medium"/>
+                <w:rFonts w:ascii="Raleway Thin" w:cs="Raleway Thin" w:eastAsia="Raleway Thin" w:hAnsi="Raleway Thin"/>
                 <w:color w:val="1f519b"/>
                 <w:sz w:val="24"/>
                 <w:szCs w:val="24"/>
@@ -634,7 +634,29 @@
         <w:rPr>
           <w:rtl w:val="0"/>
         </w:rPr>
+        <w:t xml:space="preserve">-</w:t>
+      </w:r>
+    </w:p>
+    <w:p>
+      <w:pPr>
+        <w:rPr/>
+      </w:pPr>
+      <w:r>
+        <w:rPr>
+          <w:rtl w:val="0"/>
+        </w:rPr>
         <w:t xml:space="preserve">$html_sectionImgsOverview$</w:t>
+      </w:r>
+    </w:p>
+    <w:p>
+      <w:pPr>
+        <w:rPr/>
+      </w:pPr>
+      <w:r>
+        <w:rPr>
+          <w:rtl w:val="0"/>
+        </w:rPr>
+        <w:t xml:space="preserve">-</w:t>
       </w:r>
     </w:p>
     <w:p>
@@ -853,7 +875,7 @@
           </w:pPr>
           <w:r>
             <w:rPr>
-              <w:rFonts w:ascii="Raleway Medium" w:cs="Raleway Medium" w:eastAsia="Raleway Medium" w:hAnsi="Raleway Medium"/>
+              <w:rFonts w:ascii="Raleway Thin" w:cs="Raleway Thin" w:eastAsia="Raleway Thin" w:hAnsi="Raleway Thin"/>
               <w:color w:val="002561"/>
               <w:sz w:val="16"/>
               <w:szCs w:val="16"/>
@@ -891,7 +913,7 @@
             <w:spacing w:line="240" w:lineRule="auto"/>
             <w:jc w:val="right"/>
             <w:rPr>
-              <w:rFonts w:ascii="Raleway Medium" w:cs="Raleway Medium" w:eastAsia="Raleway Medium" w:hAnsi="Raleway Medium"/>
+              <w:rFonts w:ascii="Raleway Thin" w:cs="Raleway Thin" w:eastAsia="Raleway Thin" w:hAnsi="Raleway Thin"/>
               <w:color w:val="002561"/>
               <w:sz w:val="16"/>
               <w:szCs w:val="16"/>
@@ -899,7 +921,7 @@
           </w:pPr>
           <w:r>
             <w:rPr>
-              <w:rFonts w:ascii="Raleway Medium" w:cs="Raleway Medium" w:eastAsia="Raleway Medium" w:hAnsi="Raleway Medium"/>
+              <w:rFonts w:ascii="Raleway Thin" w:cs="Raleway Thin" w:eastAsia="Raleway Thin" w:hAnsi="Raleway Thin"/>
               <w:color w:val="002561"/>
               <w:sz w:val="16"/>
               <w:szCs w:val="16"/>
@@ -917,7 +939,7 @@
           </w:pPr>
           <w:r>
             <w:rPr>
-              <w:rFonts w:ascii="Raleway Medium" w:cs="Raleway Medium" w:eastAsia="Raleway Medium" w:hAnsi="Raleway Medium"/>
+              <w:rFonts w:ascii="Raleway Thin" w:cs="Raleway Thin" w:eastAsia="Raleway Thin" w:hAnsi="Raleway Thin"/>
               <w:color w:val="002561"/>
               <w:sz w:val="16"/>
               <w:szCs w:val="16"/>
@@ -955,7 +977,7 @@
             <w:spacing w:line="240" w:lineRule="auto"/>
             <w:jc w:val="right"/>
             <w:rPr>
-              <w:rFonts w:ascii="Raleway Medium" w:cs="Raleway Medium" w:eastAsia="Raleway Medium" w:hAnsi="Raleway Medium"/>
+              <w:rFonts w:ascii="Raleway Thin" w:cs="Raleway Thin" w:eastAsia="Raleway Thin" w:hAnsi="Raleway Thin"/>
               <w:color w:val="002561"/>
               <w:sz w:val="16"/>
               <w:szCs w:val="16"/>
@@ -991,7 +1013,7 @@
             <w:spacing w:line="240" w:lineRule="auto"/>
             <w:jc w:val="right"/>
             <w:rPr>
-              <w:rFonts w:ascii="Raleway Medium" w:cs="Raleway Medium" w:eastAsia="Raleway Medium" w:hAnsi="Raleway Medium"/>
+              <w:rFonts w:ascii="Raleway Thin" w:cs="Raleway Thin" w:eastAsia="Raleway Thin" w:hAnsi="Raleway Thin"/>
               <w:color w:val="002561"/>
               <w:sz w:val="16"/>
               <w:szCs w:val="16"/>
@@ -1035,7 +1057,7 @@
           </w:pPr>
           <w:r>
             <w:rPr>
-              <w:rFonts w:ascii="Raleway Medium" w:cs="Raleway Medium" w:eastAsia="Raleway Medium" w:hAnsi="Raleway Medium"/>
+              <w:rFonts w:ascii="Raleway Thin" w:cs="Raleway Thin" w:eastAsia="Raleway Thin" w:hAnsi="Raleway Thin"/>
               <w:color w:val="002561"/>
               <w:sz w:val="16"/>
               <w:szCs w:val="16"/>
@@ -1063,7 +1085,7 @@
           </w:pPr>
           <w:r>
             <w:rPr>
-              <w:rFonts w:ascii="Raleway Medium" w:cs="Raleway Medium" w:eastAsia="Raleway Medium" w:hAnsi="Raleway Medium"/>
+              <w:rFonts w:ascii="Raleway Thin" w:cs="Raleway Thin" w:eastAsia="Raleway Thin" w:hAnsi="Raleway Thin"/>
               <w:color w:val="002561"/>
               <w:sz w:val="16"/>
               <w:szCs w:val="16"/>
@@ -1126,7 +1148,7 @@
           </w:pPr>
           <w:r>
             <w:rPr>
-              <w:rFonts w:ascii="Raleway Medium" w:cs="Raleway Medium" w:eastAsia="Raleway Medium" w:hAnsi="Raleway Medium"/>
+              <w:rFonts w:ascii="Raleway Thin" w:cs="Raleway Thin" w:eastAsia="Raleway Thin" w:hAnsi="Raleway Thin"/>
               <w:color w:val="002561"/>
               <w:sz w:val="20"/>
               <w:szCs w:val="20"/>
@@ -1136,7 +1158,7 @@
           </w:r>
           <w:r>
             <w:rPr>
-              <w:rFonts w:ascii="Raleway Medium" w:cs="Raleway Medium" w:eastAsia="Raleway Medium" w:hAnsi="Raleway Medium"/>
+              <w:rFonts w:ascii="Raleway Thin" w:cs="Raleway Thin" w:eastAsia="Raleway Thin" w:hAnsi="Raleway Thin"/>
               <w:color w:val="002561"/>
               <w:sz w:val="20"/>
               <w:szCs w:val="20"/>
@@ -1148,7 +1170,7 @@
           </w:r>
           <w:r>
             <w:rPr>
-              <w:rFonts w:ascii="Raleway Medium" w:cs="Raleway Medium" w:eastAsia="Raleway Medium" w:hAnsi="Raleway Medium"/>
+              <w:rFonts w:ascii="Raleway Thin" w:cs="Raleway Thin" w:eastAsia="Raleway Thin" w:hAnsi="Raleway Thin"/>
               <w:color w:val="002561"/>
               <w:sz w:val="20"/>
               <w:szCs w:val="20"/>
@@ -1158,7 +1180,7 @@
           </w:r>
           <w:r>
             <w:rPr>
-              <w:rFonts w:ascii="Raleway Medium" w:cs="Raleway Medium" w:eastAsia="Raleway Medium" w:hAnsi="Raleway Medium"/>
+              <w:rFonts w:ascii="Raleway Thin" w:cs="Raleway Thin" w:eastAsia="Raleway Thin" w:hAnsi="Raleway Thin"/>
               <w:color w:val="002561"/>
               <w:sz w:val="20"/>
               <w:szCs w:val="20"/>
@@ -1170,7 +1192,7 @@
           </w:r>
           <w:r>
             <w:rPr>
-              <w:rFonts w:ascii="Raleway Medium" w:cs="Raleway Medium" w:eastAsia="Raleway Medium" w:hAnsi="Raleway Medium"/>
+              <w:rFonts w:ascii="Raleway Thin" w:cs="Raleway Thin" w:eastAsia="Raleway Thin" w:hAnsi="Raleway Thin"/>
               <w:color w:val="002561"/>
               <w:sz w:val="20"/>
               <w:szCs w:val="20"/>
@@ -1317,7 +1339,7 @@
           </w:pPr>
           <w:r>
             <w:rPr>
-              <w:rFonts w:ascii="Raleway Medium" w:cs="Raleway Medium" w:eastAsia="Raleway Medium" w:hAnsi="Raleway Medium"/>
+              <w:rFonts w:ascii="Raleway Thin" w:cs="Raleway Thin" w:eastAsia="Raleway Thin" w:hAnsi="Raleway Thin"/>
               <w:color w:val="002561"/>
               <w:sz w:val="16"/>
               <w:szCs w:val="16"/>
@@ -1352,7 +1374,7 @@
           </w:pPr>
           <w:r>
             <w:rPr>
-              <w:rFonts w:ascii="Raleway Medium" w:cs="Raleway Medium" w:eastAsia="Raleway Medium" w:hAnsi="Raleway Medium"/>
+              <w:rFonts w:ascii="Raleway Thin" w:cs="Raleway Thin" w:eastAsia="Raleway Thin" w:hAnsi="Raleway Thin"/>
               <w:color w:val="002561"/>
               <w:sz w:val="20"/>
               <w:szCs w:val="20"/>
@@ -1362,7 +1384,7 @@
           </w:r>
           <w:r>
             <w:rPr>
-              <w:rFonts w:ascii="Raleway Medium" w:cs="Raleway Medium" w:eastAsia="Raleway Medium" w:hAnsi="Raleway Medium"/>
+              <w:rFonts w:ascii="Raleway Thin" w:cs="Raleway Thin" w:eastAsia="Raleway Thin" w:hAnsi="Raleway Thin"/>
               <w:color w:val="002561"/>
               <w:sz w:val="20"/>
               <w:szCs w:val="20"/>
@@ -1374,7 +1396,7 @@
           </w:r>
           <w:r>
             <w:rPr>
-              <w:rFonts w:ascii="Raleway Medium" w:cs="Raleway Medium" w:eastAsia="Raleway Medium" w:hAnsi="Raleway Medium"/>
+              <w:rFonts w:ascii="Raleway Thin" w:cs="Raleway Thin" w:eastAsia="Raleway Thin" w:hAnsi="Raleway Thin"/>
               <w:color w:val="002561"/>
               <w:sz w:val="20"/>
               <w:szCs w:val="20"/>
@@ -1384,7 +1406,7 @@
           </w:r>
           <w:r>
             <w:rPr>
-              <w:rFonts w:ascii="Raleway Medium" w:cs="Raleway Medium" w:eastAsia="Raleway Medium" w:hAnsi="Raleway Medium"/>
+              <w:rFonts w:ascii="Raleway Thin" w:cs="Raleway Thin" w:eastAsia="Raleway Thin" w:hAnsi="Raleway Thin"/>
               <w:color w:val="002561"/>
               <w:sz w:val="20"/>
               <w:szCs w:val="20"/>
@@ -2329,7 +2351,7 @@
 
 <file path=customXML/item1.xml><?xml version="1.0" encoding="utf-8"?>
 <go:gDocsCustomXmlDataStorage xmlns:go="http://customooxmlschemas.google.com/" xmlns:r="http://schemas.openxmlformats.org/officeDocument/2006/relationships">
-  <go:docsCustomData xmlns:go="http://customooxmlschemas.google.com/" roundtripDataSignature="AMtx7mhXfalwF4bGBdIXPGWGZs63wipHhA==">AMUW2mVEGcn6KjmRlL1BVtuMlsV1r+r1ludg9OdVJEK+qM2GYrI4hMt2HWAQh6gWFKbank7FMR+mT2Cx3Ss2Jl/XyRckwloyYjnsOOePHkwtBtiTJLkK1qlJO0YSFv2Odmy4EdG94M0OCtII+qD5OFsYEyPqJRdvCA==</go:docsCustomData>
+  <go:docsCustomData xmlns:go="http://customooxmlschemas.google.com/" roundtripDataSignature="AMtx7mhXfalwF4bGBdIXPGWGZs63wipHhA==">AMUW2mXhJfzJKZSTsM/VxsFhJh4311QqLI2JyajBB47cczxENtc9lsPbEM3XvK5MZm5SoUCPYizBC9/6Zmct+LUCm8wP+PgZ7DYv3lkUCpqB/dB4MLwWdpqJ9s/rOAwQ2euzn0rsBNbGB1VjUa6/w895d8t5705HnA==</go:docsCustomData>
 </go:gDocsCustomXmlDataStorage>
 </file>
 

</xml_diff>

<commit_message>
buf fix filtri e overview
</commit_message>
<xml_diff>
--- a/storage/app/docs-generator/templates/corrosion_map.docx
+++ b/storage/app/docs-generator/templates/corrosion_map.docx
@@ -608,12 +608,7 @@
         <w:rPr>
           <w:rtl w:val="0"/>
         </w:rPr>
-        <w:t xml:space="preserve">$break_n1$</w:t>
-      </w:r>
-      <w:r>
-        <w:rPr>
-          <w:rtl w:val="0"/>
-        </w:rPr>
+        <w:t xml:space="preserve">$break_n2$</w:t>
       </w:r>
     </w:p>
     <w:p>
@@ -624,17 +619,6 @@
         <w:rPr>
           <w:rtl w:val="0"/>
         </w:rPr>
-      </w:r>
-    </w:p>
-    <w:p>
-      <w:pPr>
-        <w:rPr/>
-      </w:pPr>
-      <w:r>
-        <w:rPr>
-          <w:rtl w:val="0"/>
-        </w:rPr>
-        <w:t xml:space="preserve">-</w:t>
       </w:r>
     </w:p>
     <w:p>
@@ -656,7 +640,6 @@
         <w:rPr>
           <w:rtl w:val="0"/>
         </w:rPr>
-        <w:t xml:space="preserve">-</w:t>
       </w:r>
     </w:p>
     <w:p>
@@ -667,17 +650,7 @@
         <w:rPr>
           <w:rtl w:val="0"/>
         </w:rPr>
-      </w:r>
-    </w:p>
-    <w:p>
-      <w:pPr>
-        <w:rPr/>
-      </w:pPr>
-      <w:r>
-        <w:rPr>
-          <w:rtl w:val="0"/>
-        </w:rPr>
-        <w:t xml:space="preserve">$break_n1$</w:t>
+        <w:t xml:space="preserve">$break_n3$</w:t>
       </w:r>
     </w:p>
     <w:p>
@@ -2351,7 +2324,7 @@
 
 <file path=customXML/item1.xml><?xml version="1.0" encoding="utf-8"?>
 <go:gDocsCustomXmlDataStorage xmlns:go="http://customooxmlschemas.google.com/" xmlns:r="http://schemas.openxmlformats.org/officeDocument/2006/relationships">
-  <go:docsCustomData xmlns:go="http://customooxmlschemas.google.com/" roundtripDataSignature="AMtx7mhXfalwF4bGBdIXPGWGZs63wipHhA==">AMUW2mXhJfzJKZSTsM/VxsFhJh4311QqLI2JyajBB47cczxENtc9lsPbEM3XvK5MZm5SoUCPYizBC9/6Zmct+LUCm8wP+PgZ7DYv3lkUCpqB/dB4MLwWdpqJ9s/rOAwQ2euzn0rsBNbGB1VjUa6/w895d8t5705HnA==</go:docsCustomData>
+  <go:docsCustomData xmlns:go="http://customooxmlschemas.google.com/" roundtripDataSignature="AMtx7mhXfalwF4bGBdIXPGWGZs63wipHhA==">AMUW2mXGBqNg96ssVsdl8CjW1nlqe6qk1P5UUxpymrM2dAsADR36leMgWdki0oV1Uzryj7w/lV2BVVgUZgmHsD0DHV8KmpU+Urged9lcvPkfC2bK41ErJxzN9t/VSVKZaXPh7tkB8ySL8iAjwdLIKp7pVhPSluO/Fg==</go:docsCustomData>
 </go:gDocsCustomXmlDataStorage>
 </file>
 

</xml_diff>

<commit_message>
legenda in anticipo sotto TOC
</commit_message>
<xml_diff>
--- a/storage/app/docs-generator/templates/corrosion_map.docx
+++ b/storage/app/docs-generator/templates/corrosion_map.docx
@@ -631,6 +631,32 @@
           <w:rtl w:val="0"/>
         </w:rPr>
         <w:t xml:space="preserve">$html_tableOfContents$</w:t>
+      </w:r>
+    </w:p>
+    <w:p>
+      <w:pPr>
+        <w:rPr/>
+      </w:pPr>
+      <w:r>
+        <w:rPr>
+          <w:rtl w:val="0"/>
+        </w:rPr>
+      </w:r>
+    </w:p>
+    <w:p>
+      <w:pPr>
+        <w:rPr/>
+      </w:pPr>
+      <w:r>
+        <w:rPr>
+          <w:rtl w:val="0"/>
+        </w:rPr>
+        <w:t xml:space="preserve">$html_legendaPointLifeCircle$</w:t>
+      </w:r>
+      <w:r>
+        <w:rPr>
+          <w:rtl w:val="0"/>
+        </w:rPr>
       </w:r>
     </w:p>
     <w:p>
@@ -2534,7 +2560,7 @@
 
 <file path=customXML/item1.xml><?xml version="1.0" encoding="utf-8"?>
 <go:gDocsCustomXmlDataStorage xmlns:go="http://customooxmlschemas.google.com/" xmlns:r="http://schemas.openxmlformats.org/officeDocument/2006/relationships">
-  <go:docsCustomData xmlns:go="http://customooxmlschemas.google.com/" roundtripDataSignature="AMtx7mgKIFbjsOXaVJKhLhrXzAuO+BunSg==">AMUW2mUYAHcLcrEyQfDZ9yvQ55vzUgLLtBHdjOrxMUBT/zKkyKTZS62egELgk37V3mWJOi+qBdntzeWJIkA+KPqjd9+isGSh3yRfMb596XwgEL9BgwPk3+sIyZwXN7LJKFzVowYRsuhc3i4AAXCY6Wev1TKzlwAygw==</go:docsCustomData>
+  <go:docsCustomData xmlns:go="http://customooxmlschemas.google.com/" roundtripDataSignature="AMtx7mgKIFbjsOXaVJKhLhrXzAuO+BunSg==">AMUW2mV3dhkSNeNqBjkdc3dMGGbQLM1mc2FfOA6Rl5WmJnEQBzYWnzuVvhE9jUh5KMtWQuKq9rOZtuHDWEsDFtAGE008At33GZcbqwGtDcKEcO2IJyg3gnzysKNGVNpgyVKY9RmoXNlLvHNjvmFZXipZqNUSceB0tQ==</go:docsCustomData>
 </go:gDocsCustomXmlDataStorage>
 </file>
 

</xml_diff>